<commit_message>
Add actual version link
</commit_message>
<xml_diff>
--- a/static/generated/cv.docx
+++ b/static/generated/cv.docx
@@ -26,13 +26,24 @@
       <w:pPr>
         <w:pStyle w:val="Compact"/>
       </w:pPr>
+      <w:hyperlink r:id="rId23">
+        <w:r>
+          <w:rPr>
+            <w:rStyle w:val="Hyperlink"/>
+          </w:rPr>
+          <w:t xml:space="preserve">Link to actual version of this CV</w:t>
+        </w:r>
+      </w:hyperlink>
+      <w:r>
+        <w:br w:type="textWrapping"/>
+      </w:r>
       <w:r>
         <w:t xml:space="preserve">Phone:</w:t>
       </w:r>
       <w:r>
         <w:t xml:space="preserve"> </w:t>
       </w:r>
-      <w:hyperlink r:id="rId23">
+      <w:hyperlink r:id="rId24">
         <w:r>
           <w:rPr>
             <w:rStyle w:val="Hyperlink"/>
@@ -52,7 +63,7 @@
       <w:r>
         <w:t xml:space="preserve"> </w:t>
       </w:r>
-      <w:hyperlink r:id="rId24">
+      <w:hyperlink r:id="rId25">
         <w:r>
           <w:rPr>
             <w:rStyle w:val="Hyperlink"/>
@@ -81,7 +92,7 @@
       <w:r>
         <w:t xml:space="preserve"> </w:t>
       </w:r>
-      <w:hyperlink r:id="rId25">
+      <w:hyperlink r:id="rId26">
         <w:r>
           <w:rPr>
             <w:rStyle w:val="Hyperlink"/>
@@ -92,7 +103,7 @@
       <w:r>
         <w:br w:type="textWrapping"/>
       </w:r>
-      <w:hyperlink r:id="rId26">
+      <w:hyperlink r:id="rId27">
         <w:r>
           <w:rPr>
             <w:rStyle w:val="Hyperlink"/>
@@ -106,7 +117,7 @@
       <w:r>
         <w:t xml:space="preserve"> </w:t>
       </w:r>
-      <w:hyperlink r:id="rId27">
+      <w:hyperlink r:id="rId28">
         <w:r>
           <w:rPr>
             <w:rStyle w:val="Hyperlink"/>
@@ -120,7 +131,7 @@
       <w:r>
         <w:t xml:space="preserve"> </w:t>
       </w:r>
-      <w:hyperlink r:id="rId28">
+      <w:hyperlink r:id="rId29">
         <w:r>
           <w:rPr>
             <w:rStyle w:val="Hyperlink"/>
@@ -136,11 +147,11 @@
       <w:pPr>
         <w:pStyle w:val="Heading1"/>
       </w:pPr>
-      <w:bookmarkStart w:id="29" w:name="professional-summary"/>
+      <w:bookmarkStart w:id="30" w:name="professional-summary"/>
       <w:r>
         <w:t xml:space="preserve">Professional summary</w:t>
       </w:r>
-      <w:bookmarkEnd w:id="29"/>
+      <w:bookmarkEnd w:id="30"/>
     </w:p>
     <w:p>
       <w:pPr>
@@ -229,21 +240,21 @@
       <w:pPr>
         <w:pStyle w:val="Heading1"/>
       </w:pPr>
-      <w:bookmarkStart w:id="30" w:name="skills"/>
+      <w:bookmarkStart w:id="31" w:name="skills"/>
       <w:r>
         <w:t xml:space="preserve">Skills</w:t>
       </w:r>
-      <w:bookmarkEnd w:id="30"/>
+      <w:bookmarkEnd w:id="31"/>
     </w:p>
     <w:p>
       <w:pPr>
         <w:pStyle w:val="Heading1"/>
       </w:pPr>
-      <w:bookmarkStart w:id="31" w:name="languages"/>
+      <w:bookmarkStart w:id="32" w:name="languages"/>
       <w:r>
         <w:t xml:space="preserve">Languages</w:t>
       </w:r>
-      <w:bookmarkEnd w:id="31"/>
+      <w:bookmarkEnd w:id="32"/>
     </w:p>
     <w:p>
       <w:pPr>
@@ -300,11 +311,11 @@
       <w:pPr>
         <w:pStyle w:val="Heading1"/>
       </w:pPr>
-      <w:bookmarkStart w:id="32" w:name="everyday-use-tools"/>
+      <w:bookmarkStart w:id="33" w:name="everyday-use-tools"/>
       <w:r>
         <w:t xml:space="preserve">Everyday use tools</w:t>
       </w:r>
-      <w:bookmarkEnd w:id="32"/>
+      <w:bookmarkEnd w:id="33"/>
     </w:p>
     <w:p>
       <w:pPr>
@@ -688,11 +699,11 @@
       <w:pPr>
         <w:pStyle w:val="Heading1"/>
       </w:pPr>
-      <w:bookmarkStart w:id="33" w:name="other-technologies-tools"/>
+      <w:bookmarkStart w:id="34" w:name="other-technologies-tools"/>
       <w:r>
         <w:t xml:space="preserve">Other technologies &amp; tools</w:t>
       </w:r>
-      <w:bookmarkEnd w:id="33"/>
+      <w:bookmarkEnd w:id="34"/>
     </w:p>
     <w:p>
       <w:pPr>
@@ -748,21 +759,21 @@
       <w:pPr>
         <w:pStyle w:val="Heading1"/>
       </w:pPr>
-      <w:bookmarkStart w:id="34" w:name="employments"/>
+      <w:bookmarkStart w:id="35" w:name="employments"/>
       <w:r>
         <w:t xml:space="preserve">Employments</w:t>
       </w:r>
-      <w:bookmarkEnd w:id="34"/>
+      <w:bookmarkEnd w:id="35"/>
     </w:p>
     <w:p>
       <w:pPr>
         <w:pStyle w:val="Heading1"/>
       </w:pPr>
-      <w:bookmarkStart w:id="35" w:name="self-improvement"/>
+      <w:bookmarkStart w:id="36" w:name="self-improvement"/>
       <w:r>
         <w:t xml:space="preserve">Self improvement</w:t>
       </w:r>
-      <w:bookmarkEnd w:id="35"/>
+      <w:bookmarkEnd w:id="36"/>
     </w:p>
     <w:p>
       <w:pPr>
@@ -813,7 +824,7 @@
       <w:r>
         <w:t xml:space="preserve"> </w:t>
       </w:r>
-      <w:hyperlink r:id="rId36">
+      <w:hyperlink r:id="rId37">
         <w:r>
           <w:rPr>
             <w:rStyle w:val="Hyperlink"/>
@@ -898,11 +909,11 @@
       <w:pPr>
         <w:pStyle w:val="Heading1"/>
       </w:pPr>
-      <w:bookmarkStart w:id="37" w:name="software-architect"/>
+      <w:bookmarkStart w:id="38" w:name="software-architect"/>
       <w:r>
         <w:t xml:space="preserve">Software Architect</w:t>
       </w:r>
-      <w:bookmarkEnd w:id="37"/>
+      <w:bookmarkEnd w:id="38"/>
     </w:p>
     <w:p>
       <w:pPr>
@@ -1027,11 +1038,11 @@
       <w:pPr>
         <w:pStyle w:val="Heading1"/>
       </w:pPr>
-      <w:bookmarkStart w:id="38" w:name="senior-software-engineer"/>
+      <w:bookmarkStart w:id="39" w:name="senior-software-engineer"/>
       <w:r>
         <w:t xml:space="preserve">Senior Software Engineer​</w:t>
       </w:r>
-      <w:bookmarkEnd w:id="38"/>
+      <w:bookmarkEnd w:id="39"/>
     </w:p>
     <w:p>
       <w:pPr>
@@ -1168,11 +1179,11 @@
       <w:pPr>
         <w:pStyle w:val="Heading1"/>
       </w:pPr>
-      <w:bookmarkStart w:id="39" w:name="senior-software-engineer-1"/>
+      <w:bookmarkStart w:id="40" w:name="senior-software-engineer-1"/>
       <w:r>
         <w:t xml:space="preserve">Senior Software Engineer​</w:t>
       </w:r>
-      <w:bookmarkEnd w:id="39"/>
+      <w:bookmarkEnd w:id="40"/>
     </w:p>
     <w:p>
       <w:pPr>
@@ -1333,11 +1344,11 @@
       <w:pPr>
         <w:pStyle w:val="Heading1"/>
       </w:pPr>
-      <w:bookmarkStart w:id="40" w:name="senior-software-engineer-2"/>
+      <w:bookmarkStart w:id="41" w:name="senior-software-engineer-2"/>
       <w:r>
         <w:t xml:space="preserve">Senior Software Engineer​</w:t>
       </w:r>
-      <w:bookmarkEnd w:id="40"/>
+      <w:bookmarkEnd w:id="41"/>
     </w:p>
     <w:p>
       <w:pPr>
@@ -1474,11 +1485,11 @@
       <w:pPr>
         <w:pStyle w:val="Heading1"/>
       </w:pPr>
-      <w:bookmarkStart w:id="41" w:name="senior-software-engineer-3"/>
+      <w:bookmarkStart w:id="42" w:name="senior-software-engineer-3"/>
       <w:r>
         <w:t xml:space="preserve">Senior Software Engineer​</w:t>
       </w:r>
-      <w:bookmarkEnd w:id="41"/>
+      <w:bookmarkEnd w:id="42"/>
     </w:p>
     <w:p>
       <w:pPr>
@@ -1579,11 +1590,11 @@
       <w:pPr>
         <w:pStyle w:val="Heading1"/>
       </w:pPr>
-      <w:bookmarkStart w:id="42" w:name="software-engineer"/>
+      <w:bookmarkStart w:id="43" w:name="software-engineer"/>
       <w:r>
         <w:t xml:space="preserve">Software Engineer​</w:t>
       </w:r>
-      <w:bookmarkEnd w:id="42"/>
+      <w:bookmarkEnd w:id="43"/>
     </w:p>
     <w:p>
       <w:pPr>
@@ -1672,11 +1683,11 @@
       <w:pPr>
         <w:pStyle w:val="Heading1"/>
       </w:pPr>
-      <w:bookmarkStart w:id="43" w:name="system-architect-cto"/>
+      <w:bookmarkStart w:id="44" w:name="system-architect-cto"/>
       <w:r>
         <w:t xml:space="preserve">System Architect &amp; CTO​</w:t>
       </w:r>
-      <w:bookmarkEnd w:id="43"/>
+      <w:bookmarkEnd w:id="44"/>
     </w:p>
     <w:p>
       <w:pPr>
@@ -1801,11 +1812,11 @@
       <w:pPr>
         <w:pStyle w:val="Heading1"/>
       </w:pPr>
-      <w:bookmarkStart w:id="44" w:name="c-developer-systemarchitect"/>
+      <w:bookmarkStart w:id="45" w:name="c-developer-systemarchitect"/>
       <w:r>
         <w:t xml:space="preserve">1C Developer &amp; SystemArchitect​</w:t>
       </w:r>
-      <w:bookmarkEnd w:id="44"/>
+      <w:bookmarkEnd w:id="45"/>
     </w:p>
     <w:p>
       <w:pPr>
@@ -1930,11 +1941,11 @@
       <w:pPr>
         <w:pStyle w:val="Heading1"/>
       </w:pPr>
-      <w:bookmarkStart w:id="45" w:name="system-administrator"/>
+      <w:bookmarkStart w:id="46" w:name="system-administrator"/>
       <w:r>
         <w:t xml:space="preserve">System Administrator</w:t>
       </w:r>
-      <w:bookmarkEnd w:id="45"/>
+      <w:bookmarkEnd w:id="46"/>
     </w:p>
     <w:p>
       <w:pPr>
@@ -2021,11 +2032,11 @@
       <w:pPr>
         <w:pStyle w:val="Heading1"/>
       </w:pPr>
-      <w:bookmarkStart w:id="46" w:name="junior-delphi-developer"/>
+      <w:bookmarkStart w:id="47" w:name="junior-delphi-developer"/>
       <w:r>
         <w:t xml:space="preserve">Junior Delphi Developer​</w:t>
       </w:r>
-      <w:bookmarkEnd w:id="46"/>
+      <w:bookmarkEnd w:id="47"/>
     </w:p>
     <w:p>
       <w:pPr>
@@ -2088,11 +2099,11 @@
       <w:pPr>
         <w:pStyle w:val="Heading1"/>
       </w:pPr>
-      <w:bookmarkStart w:id="47" w:name="junior-engineer"/>
+      <w:bookmarkStart w:id="48" w:name="junior-engineer"/>
       <w:r>
         <w:t xml:space="preserve">Junior Engineer​</w:t>
       </w:r>
-      <w:bookmarkEnd w:id="47"/>
+      <w:bookmarkEnd w:id="48"/>
     </w:p>
     <w:p>
       <w:pPr>
@@ -2143,21 +2154,21 @@
       <w:pPr>
         <w:pStyle w:val="Heading1"/>
       </w:pPr>
-      <w:bookmarkStart w:id="48" w:name="education"/>
+      <w:bookmarkStart w:id="49" w:name="education"/>
       <w:r>
         <w:t xml:space="preserve">Education</w:t>
       </w:r>
-      <w:bookmarkEnd w:id="48"/>
+      <w:bookmarkEnd w:id="49"/>
     </w:p>
     <w:p>
       <w:pPr>
         <w:pStyle w:val="Heading1"/>
       </w:pPr>
-      <w:bookmarkStart w:id="49" w:name="bachelors-degree-in-computer-science"/>
+      <w:bookmarkStart w:id="50" w:name="bachelors-degree-in-computer-science"/>
       <w:r>
         <w:t xml:space="preserve">Bachelor's Degree in Computer Science​</w:t>
       </w:r>
-      <w:bookmarkEnd w:id="49"/>
+      <w:bookmarkEnd w:id="50"/>
     </w:p>
     <w:p>
       <w:pPr>
@@ -2190,11 +2201,11 @@
       <w:pPr>
         <w:pStyle w:val="Heading1"/>
       </w:pPr>
-      <w:bookmarkStart w:id="50" w:name="hobbies"/>
+      <w:bookmarkStart w:id="51" w:name="hobbies"/>
       <w:r>
         <w:t xml:space="preserve">Hobbies</w:t>
       </w:r>
-      <w:bookmarkEnd w:id="50"/>
+      <w:bookmarkEnd w:id="51"/>
     </w:p>
     <w:p>
       <w:pPr>
@@ -2235,7 +2246,7 @@
 <file path=word/numbering.xml><?xml version="1.0" encoding="utf-8"?>
 <w:numbering xmlns:w="http://schemas.openxmlformats.org/wordprocessingml/2006/main">
   <w:abstractNum w:abstractNumId="990">
-    <w:nsid w:val="2066409b"/>
+    <w:nsid w:val="e272f500"/>
     <w:multiLevelType w:val="multilevel"/>
     <w:lvl w:ilvl="0">
       <w:numFmt w:val="bullet"/>
@@ -2338,7 +2349,7 @@
     </w:lvl>
   </w:abstractNum>
   <w:abstractNum w:abstractNumId="991">
-    <w:nsid w:val="8bc41c20"/>
+    <w:nsid w:val="5dd0d084"/>
     <w:multiLevelType w:val="multilevel"/>
     <w:lvl w:ilvl="0">
       <w:numFmt w:val="bullet"/>

</xml_diff>

<commit_message>
Add local link to "Encyclopedia of Pskov"
</commit_message>
<xml_diff>
--- a/static/generated/cv.docx
+++ b/static/generated/cv.docx
@@ -2165,13 +2165,7 @@
         <w:pStyle w:val="FirstParagraph"/>
       </w:pPr>
       <w:r>
-        <w:t xml:space="preserve">IT technical support of "Encyclopedia of Pskov" book editors team and accounting team, 2004-2008,</w:t>
-      </w:r>
-      <w:r>
-        <w:br w:type="textWrapping"/>
-      </w:r>
-      <w:r>
-        <w:t xml:space="preserve">ISBN 5-901374-01-0,</w:t>
+        <w:t xml:space="preserve">IT technical support of "Encyclopedia of Pskov" book editors team and accounting team, 2004-2008, ISBN 5-901374-01-0</w:t>
       </w:r>
       <w:r>
         <w:t xml:space="preserve"> </w:t>
@@ -2181,9 +2175,26 @@
           <w:rPr>
             <w:rStyle w:val="Hyperlink"/>
           </w:rPr>
-          <w:t xml:space="preserve">link</w:t>
+          <w:t xml:space="preserve">link,</w:t>
         </w:r>
       </w:hyperlink>
+      <w:r>
+        <w:t xml:space="preserve"> </w:t>
+      </w:r>
+      <w:hyperlink r:id="rId51">
+        <w:r>
+          <w:rPr>
+            <w:rStyle w:val="Hyperlink"/>
+          </w:rPr>
+          <w:t xml:space="preserve"> </w:t>
+        </w:r>
+        <w:r>
+          <w:rPr>
+            <w:rStyle w:val="Hyperlink"/>
+          </w:rPr>
+          <w:t xml:space="preserve">Download</w:t>
+        </w:r>
+      </w:hyperlink>
     </w:p>
     <w:p>
       <w:pPr>
@@ -2205,21 +2216,21 @@
       <w:pPr>
         <w:pStyle w:val="Heading1"/>
       </w:pPr>
-      <w:bookmarkStart w:id="51" w:name="education"/>
+      <w:bookmarkStart w:id="52" w:name="education"/>
       <w:r>
         <w:t xml:space="preserve">Education</w:t>
       </w:r>
-      <w:bookmarkEnd w:id="51"/>
+      <w:bookmarkEnd w:id="52"/>
     </w:p>
     <w:p>
       <w:pPr>
         <w:pStyle w:val="Heading1"/>
       </w:pPr>
-      <w:bookmarkStart w:id="52" w:name="bachelors-degree-in-computer-science"/>
+      <w:bookmarkStart w:id="53" w:name="bachelors-degree-in-computer-science"/>
       <w:r>
         <w:t xml:space="preserve">Bachelor's Degree in Computer Science​</w:t>
       </w:r>
-      <w:bookmarkEnd w:id="52"/>
+      <w:bookmarkEnd w:id="53"/>
     </w:p>
     <w:p>
       <w:pPr>
@@ -2252,11 +2263,11 @@
       <w:pPr>
         <w:pStyle w:val="Heading1"/>
       </w:pPr>
-      <w:bookmarkStart w:id="53" w:name="hobbies"/>
+      <w:bookmarkStart w:id="54" w:name="hobbies"/>
       <w:r>
         <w:t xml:space="preserve">Hobbies</w:t>
       </w:r>
-      <w:bookmarkEnd w:id="53"/>
+      <w:bookmarkEnd w:id="54"/>
     </w:p>
     <w:p>
       <w:pPr>
@@ -2297,7 +2308,7 @@
 <file path=word/numbering.xml><?xml version="1.0" encoding="utf-8"?>
 <w:numbering xmlns:w="http://schemas.openxmlformats.org/wordprocessingml/2006/main">
   <w:abstractNum w:abstractNumId="990">
-    <w:nsid w:val="919d0cdf"/>
+    <w:nsid w:val="39d42c50"/>
     <w:multiLevelType w:val="multilevel"/>
     <w:lvl w:ilvl="0">
       <w:numFmt w:val="bullet"/>
@@ -2400,7 +2411,7 @@
     </w:lvl>
   </w:abstractNum>
   <w:abstractNum w:abstractNumId="991">
-    <w:nsid w:val="7cfae8b9"/>
+    <w:nsid w:val="a53207d5"/>
     <w:multiLevelType w:val="multilevel"/>
     <w:lvl w:ilvl="0">
       <w:numFmt w:val="bullet"/>

</xml_diff>

<commit_message>
Deploy kvokka/kvokka.github.io to github.com/kvokka/kvokka.github.io.git:gh-pages
</commit_message>
<xml_diff>
--- a/static/generated/cv.docx
+++ b/static/generated/cv.docx
@@ -2320,7 +2320,7 @@
 <file path=word/numbering.xml><?xml version="1.0" encoding="utf-8"?>
 <w:numbering xmlns:w="http://schemas.openxmlformats.org/wordprocessingml/2006/main">
   <w:abstractNum w:abstractNumId="990">
-    <w:nsid w:val="81a1c8ed"/>
+    <w:nsid w:val="45b1d52e"/>
     <w:multiLevelType w:val="multilevel"/>
     <w:lvl w:ilvl="0">
       <w:numFmt w:val="bullet"/>
@@ -2423,7 +2423,7 @@
     </w:lvl>
   </w:abstractNum>
   <w:abstractNum w:abstractNumId="991">
-    <w:nsid w:val="6cffa4c7"/>
+    <w:nsid w:val="b10fb0b3"/>
     <w:multiLevelType w:val="multilevel"/>
     <w:lvl w:ilvl="0">
       <w:numFmt w:val="bullet"/>

</xml_diff>

<commit_message>
Fix scripts and add compiled CV version
</commit_message>
<xml_diff>
--- a/static/generated/cv.docx
+++ b/static/generated/cv.docx
@@ -161,79 +161,115 @@
         <w:rPr>
           <w:i/>
         </w:rPr>
-        <w:t xml:space="preserve">Experienced back-end developer and DevOps engineer with 15+ years in</w:t>
-      </w:r>
-      <w:r>
-        <w:rPr>
-          <w:i/>
-        </w:rPr>
-        <w:t xml:space="preserve"> </w:t>
-      </w:r>
-      <w:r>
-        <w:rPr>
-          <w:i/>
-        </w:rPr>
-        <w:t xml:space="preserve">IT background and 11 years in development. My account is in top 1% of</w:t>
-      </w:r>
-      <w:r>
-        <w:rPr>
-          <w:i/>
-        </w:rPr>
-        <w:t xml:space="preserve"> </w:t>
-      </w:r>
-      <w:r>
-        <w:rPr>
-          <w:i/>
-        </w:rPr>
-        <w:t xml:space="preserve">all Ruby accounts on Github (according to GitAwards). I am a programmer</w:t>
-      </w:r>
-      <w:r>
-        <w:rPr>
-          <w:i/>
-        </w:rPr>
-        <w:t xml:space="preserve"> </w:t>
-      </w:r>
-      <w:r>
-        <w:rPr>
-          <w:i/>
-        </w:rPr>
-        <w:t xml:space="preserve">polyglot always eager to learn new technologies. Most recently I've been</w:t>
-      </w:r>
-      <w:r>
-        <w:rPr>
-          <w:i/>
-        </w:rPr>
-        <w:t xml:space="preserve"> </w:t>
-      </w:r>
-      <w:r>
-        <w:rPr>
-          <w:i/>
-        </w:rPr>
-        <w:t xml:space="preserve">working with Ruby and JS and now curious about GO. Problem solver,</w:t>
-      </w:r>
-      <w:r>
-        <w:rPr>
-          <w:i/>
-        </w:rPr>
-        <w:t xml:space="preserve"> </w:t>
-      </w:r>
-      <w:r>
-        <w:rPr>
-          <w:i/>
-        </w:rPr>
-        <w:t xml:space="preserve">result-oriented and self-starter. Comfortable working remotely with</w:t>
-      </w:r>
-      <w:r>
-        <w:rPr>
-          <w:i/>
-        </w:rPr>
-        <w:t xml:space="preserve"> </w:t>
-      </w:r>
-      <w:r>
-        <w:rPr>
-          <w:i/>
-        </w:rPr>
-        <w:t xml:space="preserve">teammates.</w:t>
+        <w:t xml:space="preserve">As an experienced Site Reliability Engineer and Back-End Engineer with over 20 years in IT</w:t>
+      </w:r>
+      <w:r>
+        <w:rPr>
+          <w:i/>
+        </w:rPr>
+        <w:t xml:space="preserve"> </w:t>
+      </w:r>
+      <w:r>
+        <w:rPr>
+          <w:i/>
+        </w:rPr>
+        <w:t xml:space="preserve">development, I bring a wealth of knowledge and expertise to any project. I am a certified</w:t>
+      </w:r>
+      <w:r>
+        <w:rPr>
+          <w:i/>
+        </w:rPr>
+        <w:t xml:space="preserve"> </w:t>
+      </w:r>
+      <w:r>
+        <w:rPr>
+          <w:i/>
+        </w:rPr>
+        <w:t xml:space="preserve">Google Cloud Architect and am passionate about working with Kubernetes and automating tasks</w:t>
+      </w:r>
+      <w:r>
+        <w:rPr>
+          <w:i/>
+        </w:rPr>
+        <w:t xml:space="preserve"> </w:t>
+      </w:r>
+      <w:r>
+        <w:rPr>
+          <w:i/>
+        </w:rPr>
+        <w:t xml:space="preserve">to streamline processes. My Github account is in the top 1% of all Ruby accounts on</w:t>
+      </w:r>
+      <w:r>
+        <w:rPr>
+          <w:i/>
+        </w:rPr>
+        <w:t xml:space="preserve"> </w:t>
+      </w:r>
+      <w:r>
+        <w:rPr>
+          <w:i/>
+        </w:rPr>
+        <w:t xml:space="preserve">GitAwards, and I am a polyglot programmer who is always eager to learn new technologies.</w:t>
+      </w:r>
+      <w:r>
+        <w:rPr>
+          <w:i/>
+        </w:rPr>
+        <w:t xml:space="preserve"> </w:t>
+      </w:r>
+      <w:r>
+        <w:rPr>
+          <w:i/>
+        </w:rPr>
+        <w:t xml:space="preserve">While my recent focus has been on Ruby and JS, I am also curious about exploring Go. As a</w:t>
+      </w:r>
+      <w:r>
+        <w:rPr>
+          <w:i/>
+        </w:rPr>
+        <w:t xml:space="preserve"> </w:t>
+      </w:r>
+      <w:r>
+        <w:rPr>
+          <w:i/>
+        </w:rPr>
+        <w:t xml:space="preserve">problem solver, I am highly result-oriented and self-motivated, and I am comfortable</w:t>
+      </w:r>
+      <w:r>
+        <w:rPr>
+          <w:i/>
+        </w:rPr>
+        <w:t xml:space="preserve"> </w:t>
+      </w:r>
+      <w:r>
+        <w:rPr>
+          <w:i/>
+        </w:rPr>
+        <w:t xml:space="preserve">working remotely with teammates. I believe in delivering quality work that exceeds</w:t>
+      </w:r>
+      <w:r>
+        <w:rPr>
+          <w:i/>
+        </w:rPr>
+        <w:t xml:space="preserve"> </w:t>
+      </w:r>
+      <w:r>
+        <w:rPr>
+          <w:i/>
+        </w:rPr>
+        <w:t xml:space="preserve">expectations, and I am excited about the opportunity to bring my skills to your</w:t>
+      </w:r>
+      <w:r>
+        <w:rPr>
+          <w:i/>
+        </w:rPr>
+        <w:t xml:space="preserve"> </w:t>
+      </w:r>
+      <w:r>
+        <w:rPr>
+          <w:i/>
+        </w:rPr>
+        <w:t xml:space="preserve">organization.</w:t>
       </w:r>
     </w:p>
     <w:p>
@@ -880,13 +916,13 @@
         <w:pStyle w:val="BodyText"/>
       </w:pPr>
       <w:r>
-        <w:t xml:space="preserve">Working on GCP cloud, with k8s (GKE) on high load site with a few dozens of company</w:t>
-      </w:r>
-      <w:r>
-        <w:t xml:space="preserve"> </w:t>
-      </w:r>
-      <w:r>
-        <w:t xml:space="preserve">and external services.</w:t>
+        <w:t xml:space="preserve">I am working on GCP cloud, with k8s (GKE) on a high-load site with a few dozen</w:t>
+      </w:r>
+      <w:r>
+        <w:t xml:space="preserve"> </w:t>
+      </w:r>
+      <w:r>
+        <w:t xml:space="preserve">company and external services.</w:t>
       </w:r>
     </w:p>
     <w:p>
@@ -910,7 +946,7 @@
         </w:numPr>
       </w:pPr>
       <w:r>
-        <w:t xml:space="preserve">Moved CI/CD to GCP cloudBuild</w:t>
+        <w:t xml:space="preserve">Moved (or created from scratch) CI/CD to GCP cloudBuild from different providers</w:t>
       </w:r>
     </w:p>
     <w:p>
@@ -983,6 +1019,18 @@
       </w:pPr>
       <w:r>
         <w:t xml:space="preserve">Optimised some high load ruby code to achieve 100x more CPU efficiency</w:t>
+      </w:r>
+    </w:p>
+    <w:p>
+      <w:pPr>
+        <w:pStyle w:val="Compact"/>
+        <w:numPr>
+          <w:numId w:val="1001"/>
+          <w:ilvl w:val="0"/>
+        </w:numPr>
+      </w:pPr>
+      <w:r>
+        <w:t xml:space="preserve">WIP on MySQL cluster seamless upgrade</w:t>
       </w:r>
     </w:p>
     <w:p>
@@ -2612,7 +2660,7 @@
 <file path=word/numbering.xml><?xml version="1.0" encoding="utf-8"?>
 <w:numbering xmlns:w="http://schemas.openxmlformats.org/wordprocessingml/2006/main">
   <w:abstractNum w:abstractNumId="990">
-    <w:nsid w:val="1fb3dfca"/>
+    <w:nsid w:val="63e8076b"/>
     <w:multiLevelType w:val="multilevel"/>
     <w:lvl w:ilvl="0">
       <w:numFmt w:val="bullet"/>
@@ -2715,7 +2763,7 @@
     </w:lvl>
   </w:abstractNum>
   <w:abstractNum w:abstractNumId="991">
-    <w:nsid w:val="fb11bba5"/>
+    <w:nsid w:val="df45ff7d"/>
     <w:multiLevelType w:val="multilevel"/>
     <w:lvl w:ilvl="0">
       <w:numFmt w:val="bullet"/>

</xml_diff>